<commit_message>
Sprint 4 analysis updated
</commit_message>
<xml_diff>
--- a/doc/Sprint analysis/Sprint 4 analysis.docx
+++ b/doc/Sprint analysis/Sprint 4 analysis.docx
@@ -1048,7 +1048,43 @@
           <w:szCs w:val="24"/>
           <w:lang w:val="en-US"/>
         </w:rPr>
-        <w:t xml:space="preserve">, Carmen Mª and George Laurentiu worked on stories UH-11 and UH-15. George Laurentiu has focused on UH-11 and Carmen Mª has focused on UH-15. On the </w:t>
+        <w:t xml:space="preserve">, Carmen Mª and George </w:t>
+      </w:r>
+      <w:proofErr w:type="spellStart"/>
+      <w:r>
+        <w:rPr>
+          <w:sz w:val="24"/>
+          <w:szCs w:val="24"/>
+          <w:lang w:val="en-US"/>
+        </w:rPr>
+        <w:t>Laurentiu</w:t>
+      </w:r>
+      <w:proofErr w:type="spellEnd"/>
+      <w:r>
+        <w:rPr>
+          <w:sz w:val="24"/>
+          <w:szCs w:val="24"/>
+          <w:lang w:val="en-US"/>
+        </w:rPr>
+        <w:t xml:space="preserve"> worked on stories UH-11 and UH-15. George </w:t>
+      </w:r>
+      <w:proofErr w:type="spellStart"/>
+      <w:r>
+        <w:rPr>
+          <w:sz w:val="24"/>
+          <w:szCs w:val="24"/>
+          <w:lang w:val="en-US"/>
+        </w:rPr>
+        <w:t>Laurentiu</w:t>
+      </w:r>
+      <w:proofErr w:type="spellEnd"/>
+      <w:r>
+        <w:rPr>
+          <w:sz w:val="24"/>
+          <w:szCs w:val="24"/>
+          <w:lang w:val="en-US"/>
+        </w:rPr>
+        <w:t xml:space="preserve"> has focused on UH-11 and Carmen Mª has focused on UH-15. On the </w:t>
       </w:r>
       <w:r>
         <w:rPr>
@@ -1093,13 +1129,6 @@
         </w:rPr>
         <w:t>In addition, in this sprint we have focused on trying to improve the test coverage as much as possible.</w:t>
       </w:r>
-    </w:p>
-    <w:p>
-      <w:pPr>
-        <w:rPr>
-          <w:lang w:val="en-GB"/>
-        </w:rPr>
-      </w:pPr>
     </w:p>
     <w:tbl>
       <w:tblPr>
@@ -1131,6 +1160,7 @@
                 <w:iCs/>
               </w:rPr>
             </w:pPr>
+            <w:proofErr w:type="spellStart"/>
             <w:r>
               <w:rPr>
                 <w:b/>
@@ -1141,6 +1171,7 @@
               </w:rPr>
               <w:t>Type</w:t>
             </w:r>
+            <w:proofErr w:type="spellEnd"/>
           </w:p>
         </w:tc>
         <w:tc>
@@ -1156,6 +1187,7 @@
                 <w:iCs/>
               </w:rPr>
             </w:pPr>
+            <w:proofErr w:type="spellStart"/>
             <w:r>
               <w:rPr>
                 <w:b/>
@@ -1166,6 +1198,7 @@
               </w:rPr>
               <w:t>Element</w:t>
             </w:r>
+            <w:proofErr w:type="spellEnd"/>
           </w:p>
         </w:tc>
         <w:tc>
@@ -1181,6 +1214,7 @@
                 <w:iCs/>
               </w:rPr>
             </w:pPr>
+            <w:proofErr w:type="spellStart"/>
             <w:r>
               <w:rPr>
                 <w:b/>
@@ -1191,6 +1225,7 @@
               </w:rPr>
               <w:t>Assignment</w:t>
             </w:r>
+            <w:proofErr w:type="spellEnd"/>
           </w:p>
         </w:tc>
         <w:tc>
@@ -1473,26 +1508,64 @@
                 <w:iCs/>
                 <w:lang w:val="es-ES"/>
               </w:rPr>
-              <w:t>Guillermo Diz</w:t>
-            </w:r>
-          </w:p>
-          <w:p>
-            <w:pPr>
-              <w:jc w:val="center"/>
-              <w:rPr>
-                <w:i/>
-                <w:iCs/>
-                <w:lang w:val="es-ES"/>
-              </w:rPr>
-            </w:pPr>
-            <w:r>
-              <w:rPr>
-                <w:i/>
-                <w:iCs/>
-                <w:lang w:val="es-ES"/>
-              </w:rPr>
-              <w:t>George Laurentiu Bogdan</w:t>
-            </w:r>
+              <w:t xml:space="preserve">Guillermo </w:t>
+            </w:r>
+            <w:proofErr w:type="spellStart"/>
+            <w:r>
+              <w:rPr>
+                <w:i/>
+                <w:iCs/>
+                <w:lang w:val="es-ES"/>
+              </w:rPr>
+              <w:t>Diz</w:t>
+            </w:r>
+            <w:proofErr w:type="spellEnd"/>
+          </w:p>
+          <w:p>
+            <w:pPr>
+              <w:jc w:val="center"/>
+              <w:rPr>
+                <w:i/>
+                <w:iCs/>
+                <w:lang w:val="es-ES"/>
+              </w:rPr>
+            </w:pPr>
+            <w:r>
+              <w:rPr>
+                <w:i/>
+                <w:iCs/>
+                <w:lang w:val="es-ES"/>
+              </w:rPr>
+              <w:t xml:space="preserve">George </w:t>
+            </w:r>
+            <w:proofErr w:type="spellStart"/>
+            <w:r>
+              <w:rPr>
+                <w:i/>
+                <w:iCs/>
+                <w:lang w:val="es-ES"/>
+              </w:rPr>
+              <w:t>Laurentiu</w:t>
+            </w:r>
+            <w:proofErr w:type="spellEnd"/>
+            <w:r>
+              <w:rPr>
+                <w:i/>
+                <w:iCs/>
+                <w:lang w:val="es-ES"/>
+              </w:rPr>
+              <w:t xml:space="preserve"> </w:t>
+            </w:r>
+            <w:proofErr w:type="spellStart"/>
+            <w:r>
+              <w:rPr>
+                <w:i/>
+                <w:iCs/>
+                <w:lang w:val="es-ES"/>
+              </w:rPr>
+              <w:t>Bogdan</w:t>
+            </w:r>
+            <w:proofErr w:type="spellEnd"/>
           </w:p>
         </w:tc>
         <w:tc>
@@ -1727,7 +1800,23 @@
                 <w:i/>
                 <w:iCs/>
               </w:rPr>
-              <w:t>List favourite short films</w:t>
+              <w:t xml:space="preserve">List </w:t>
+            </w:r>
+            <w:proofErr w:type="spellStart"/>
+            <w:r>
+              <w:rPr>
+                <w:i/>
+                <w:iCs/>
+              </w:rPr>
+              <w:t>favourite</w:t>
+            </w:r>
+            <w:proofErr w:type="spellEnd"/>
+            <w:r>
+              <w:rPr>
+                <w:i/>
+                <w:iCs/>
+              </w:rPr>
+              <w:t xml:space="preserve"> short films</w:t>
             </w:r>
           </w:p>
         </w:tc>
@@ -1769,8 +1858,36 @@
                 <w:iCs/>
                 <w:lang w:val="es-ES"/>
               </w:rPr>
-              <w:t>George Laurentiu Bogdan</w:t>
-            </w:r>
+              <w:t xml:space="preserve">George </w:t>
+            </w:r>
+            <w:proofErr w:type="spellStart"/>
+            <w:r>
+              <w:rPr>
+                <w:i/>
+                <w:iCs/>
+                <w:lang w:val="es-ES"/>
+              </w:rPr>
+              <w:t>Laurentiu</w:t>
+            </w:r>
+            <w:proofErr w:type="spellEnd"/>
+            <w:r>
+              <w:rPr>
+                <w:i/>
+                <w:iCs/>
+                <w:lang w:val="es-ES"/>
+              </w:rPr>
+              <w:t xml:space="preserve"> </w:t>
+            </w:r>
+            <w:proofErr w:type="spellStart"/>
+            <w:r>
+              <w:rPr>
+                <w:i/>
+                <w:iCs/>
+                <w:lang w:val="es-ES"/>
+              </w:rPr>
+              <w:t>Bogdan</w:t>
+            </w:r>
+            <w:proofErr w:type="spellEnd"/>
           </w:p>
         </w:tc>
         <w:tc>
@@ -1912,8 +2029,36 @@
                 <w:iCs/>
                 <w:lang w:val="es-ES"/>
               </w:rPr>
-              <w:t>George Laurentiu Bogdan</w:t>
-            </w:r>
+              <w:t xml:space="preserve">George </w:t>
+            </w:r>
+            <w:proofErr w:type="spellStart"/>
+            <w:r>
+              <w:rPr>
+                <w:i/>
+                <w:iCs/>
+                <w:lang w:val="es-ES"/>
+              </w:rPr>
+              <w:t>Laurentiu</w:t>
+            </w:r>
+            <w:proofErr w:type="spellEnd"/>
+            <w:r>
+              <w:rPr>
+                <w:i/>
+                <w:iCs/>
+                <w:lang w:val="es-ES"/>
+              </w:rPr>
+              <w:t xml:space="preserve"> </w:t>
+            </w:r>
+            <w:proofErr w:type="spellStart"/>
+            <w:r>
+              <w:rPr>
+                <w:i/>
+                <w:iCs/>
+                <w:lang w:val="es-ES"/>
+              </w:rPr>
+              <w:t>Bogdan</w:t>
+            </w:r>
+            <w:proofErr w:type="spellEnd"/>
           </w:p>
         </w:tc>
         <w:tc>
@@ -2055,8 +2200,36 @@
                 <w:iCs/>
                 <w:lang w:val="es-ES"/>
               </w:rPr>
-              <w:t>George Laurentiu Bogdan</w:t>
-            </w:r>
+              <w:t xml:space="preserve">George </w:t>
+            </w:r>
+            <w:proofErr w:type="spellStart"/>
+            <w:r>
+              <w:rPr>
+                <w:i/>
+                <w:iCs/>
+                <w:lang w:val="es-ES"/>
+              </w:rPr>
+              <w:t>Laurentiu</w:t>
+            </w:r>
+            <w:proofErr w:type="spellEnd"/>
+            <w:r>
+              <w:rPr>
+                <w:i/>
+                <w:iCs/>
+                <w:lang w:val="es-ES"/>
+              </w:rPr>
+              <w:t xml:space="preserve"> </w:t>
+            </w:r>
+            <w:proofErr w:type="spellStart"/>
+            <w:r>
+              <w:rPr>
+                <w:i/>
+                <w:iCs/>
+                <w:lang w:val="es-ES"/>
+              </w:rPr>
+              <w:t>Bogdan</w:t>
+            </w:r>
+            <w:proofErr w:type="spellEnd"/>
           </w:p>
         </w:tc>
         <w:tc>
@@ -2198,8 +2371,36 @@
                 <w:iCs/>
                 <w:lang w:val="es-ES"/>
               </w:rPr>
-              <w:t>George Laurentiu Bogdan</w:t>
-            </w:r>
+              <w:t xml:space="preserve">George </w:t>
+            </w:r>
+            <w:proofErr w:type="spellStart"/>
+            <w:r>
+              <w:rPr>
+                <w:i/>
+                <w:iCs/>
+                <w:lang w:val="es-ES"/>
+              </w:rPr>
+              <w:t>Laurentiu</w:t>
+            </w:r>
+            <w:proofErr w:type="spellEnd"/>
+            <w:r>
+              <w:rPr>
+                <w:i/>
+                <w:iCs/>
+                <w:lang w:val="es-ES"/>
+              </w:rPr>
+              <w:t xml:space="preserve"> </w:t>
+            </w:r>
+            <w:proofErr w:type="spellStart"/>
+            <w:r>
+              <w:rPr>
+                <w:i/>
+                <w:iCs/>
+                <w:lang w:val="es-ES"/>
+              </w:rPr>
+              <w:t>Bogdan</w:t>
+            </w:r>
+            <w:proofErr w:type="spellEnd"/>
           </w:p>
         </w:tc>
         <w:tc>
@@ -2323,8 +2524,18 @@
                 <w:iCs/>
                 <w:lang w:val="es-ES"/>
               </w:rPr>
-              <w:t>Guillermo Diz</w:t>
-            </w:r>
+              <w:t xml:space="preserve">Guillermo </w:t>
+            </w:r>
+            <w:proofErr w:type="spellStart"/>
+            <w:r>
+              <w:rPr>
+                <w:i/>
+                <w:iCs/>
+                <w:lang w:val="es-ES"/>
+              </w:rPr>
+              <w:t>Diz</w:t>
+            </w:r>
+            <w:proofErr w:type="spellEnd"/>
           </w:p>
           <w:p>
             <w:pPr>
@@ -2457,8 +2668,18 @@
                 <w:iCs/>
                 <w:lang w:val="es-ES"/>
               </w:rPr>
-              <w:t>Guillermo Diz</w:t>
-            </w:r>
+              <w:t xml:space="preserve">Guillermo </w:t>
+            </w:r>
+            <w:proofErr w:type="spellStart"/>
+            <w:r>
+              <w:rPr>
+                <w:i/>
+                <w:iCs/>
+                <w:lang w:val="es-ES"/>
+              </w:rPr>
+              <w:t>Diz</w:t>
+            </w:r>
+            <w:proofErr w:type="spellEnd"/>
           </w:p>
           <w:p>
             <w:pPr>
@@ -2591,8 +2812,18 @@
                 <w:iCs/>
                 <w:lang w:val="es-ES"/>
               </w:rPr>
-              <w:t>Guillermo Diz</w:t>
-            </w:r>
+              <w:t xml:space="preserve">Guillermo </w:t>
+            </w:r>
+            <w:proofErr w:type="spellStart"/>
+            <w:r>
+              <w:rPr>
+                <w:i/>
+                <w:iCs/>
+                <w:lang w:val="es-ES"/>
+              </w:rPr>
+              <w:t>Diz</w:t>
+            </w:r>
+            <w:proofErr w:type="spellEnd"/>
           </w:p>
           <w:p>
             <w:pPr>
@@ -2725,8 +2956,18 @@
                 <w:iCs/>
                 <w:lang w:val="es-ES"/>
               </w:rPr>
-              <w:t>Guillermo Diz</w:t>
-            </w:r>
+              <w:t xml:space="preserve">Guillermo </w:t>
+            </w:r>
+            <w:proofErr w:type="spellStart"/>
+            <w:r>
+              <w:rPr>
+                <w:i/>
+                <w:iCs/>
+                <w:lang w:val="es-ES"/>
+              </w:rPr>
+              <w:t>Diz</w:t>
+            </w:r>
+            <w:proofErr w:type="spellEnd"/>
           </w:p>
           <w:p>
             <w:pPr>
@@ -2877,8 +3118,36 @@
                 <w:iCs/>
                 <w:lang w:val="es-ES"/>
               </w:rPr>
-              <w:t>George Laurentiu Bogdan</w:t>
-            </w:r>
+              <w:t xml:space="preserve">George </w:t>
+            </w:r>
+            <w:proofErr w:type="spellStart"/>
+            <w:r>
+              <w:rPr>
+                <w:i/>
+                <w:iCs/>
+                <w:lang w:val="es-ES"/>
+              </w:rPr>
+              <w:t>Laurentiu</w:t>
+            </w:r>
+            <w:proofErr w:type="spellEnd"/>
+            <w:r>
+              <w:rPr>
+                <w:i/>
+                <w:iCs/>
+                <w:lang w:val="es-ES"/>
+              </w:rPr>
+              <w:t xml:space="preserve"> </w:t>
+            </w:r>
+            <w:proofErr w:type="spellStart"/>
+            <w:r>
+              <w:rPr>
+                <w:i/>
+                <w:iCs/>
+                <w:lang w:val="es-ES"/>
+              </w:rPr>
+              <w:t>Bogdan</w:t>
+            </w:r>
+            <w:proofErr w:type="spellEnd"/>
           </w:p>
         </w:tc>
         <w:tc>
@@ -2993,8 +3262,18 @@
                 <w:iCs/>
                 <w:lang w:val="es-ES"/>
               </w:rPr>
-              <w:t>Guillermo Diz</w:t>
-            </w:r>
+              <w:t xml:space="preserve">Guillermo </w:t>
+            </w:r>
+            <w:proofErr w:type="spellStart"/>
+            <w:r>
+              <w:rPr>
+                <w:i/>
+                <w:iCs/>
+                <w:lang w:val="es-ES"/>
+              </w:rPr>
+              <w:t>Diz</w:t>
+            </w:r>
+            <w:proofErr w:type="spellEnd"/>
           </w:p>
           <w:p>
             <w:pPr>
@@ -3047,8 +3326,36 @@
                 <w:iCs/>
                 <w:lang w:val="es-ES"/>
               </w:rPr>
-              <w:t>George Laurentiu Bogdan</w:t>
-            </w:r>
+              <w:t xml:space="preserve">George </w:t>
+            </w:r>
+            <w:proofErr w:type="spellStart"/>
+            <w:r>
+              <w:rPr>
+                <w:i/>
+                <w:iCs/>
+                <w:lang w:val="es-ES"/>
+              </w:rPr>
+              <w:t>Laurentiu</w:t>
+            </w:r>
+            <w:proofErr w:type="spellEnd"/>
+            <w:r>
+              <w:rPr>
+                <w:i/>
+                <w:iCs/>
+                <w:lang w:val="es-ES"/>
+              </w:rPr>
+              <w:t xml:space="preserve"> </w:t>
+            </w:r>
+            <w:proofErr w:type="spellStart"/>
+            <w:r>
+              <w:rPr>
+                <w:i/>
+                <w:iCs/>
+                <w:lang w:val="es-ES"/>
+              </w:rPr>
+              <w:t>Bogdan</w:t>
+            </w:r>
+            <w:proofErr w:type="spellEnd"/>
           </w:p>
         </w:tc>
         <w:tc>
@@ -3181,8 +3488,18 @@
                 <w:iCs/>
                 <w:lang w:val="es-ES"/>
               </w:rPr>
-              <w:t>Guillermo Diz</w:t>
-            </w:r>
+              <w:t xml:space="preserve">Guillermo </w:t>
+            </w:r>
+            <w:proofErr w:type="spellStart"/>
+            <w:r>
+              <w:rPr>
+                <w:i/>
+                <w:iCs/>
+                <w:lang w:val="es-ES"/>
+              </w:rPr>
+              <w:t>Diz</w:t>
+            </w:r>
+            <w:proofErr w:type="spellEnd"/>
           </w:p>
           <w:p>
             <w:pPr>
@@ -3235,9 +3552,36 @@
                 <w:iCs/>
                 <w:lang w:val="es-ES"/>
               </w:rPr>
-              <w:lastRenderedPageBreak/>
-              <w:t>George Laurentiu Bogdan</w:t>
-            </w:r>
+              <w:t xml:space="preserve">George </w:t>
+            </w:r>
+            <w:proofErr w:type="spellStart"/>
+            <w:r>
+              <w:rPr>
+                <w:i/>
+                <w:iCs/>
+                <w:lang w:val="es-ES"/>
+              </w:rPr>
+              <w:t>Laurentiu</w:t>
+            </w:r>
+            <w:proofErr w:type="spellEnd"/>
+            <w:r>
+              <w:rPr>
+                <w:i/>
+                <w:iCs/>
+                <w:lang w:val="es-ES"/>
+              </w:rPr>
+              <w:t xml:space="preserve"> </w:t>
+            </w:r>
+            <w:proofErr w:type="spellStart"/>
+            <w:r>
+              <w:rPr>
+                <w:i/>
+                <w:iCs/>
+                <w:lang w:val="es-ES"/>
+              </w:rPr>
+              <w:t>Bogdan</w:t>
+            </w:r>
+            <w:proofErr w:type="spellEnd"/>
           </w:p>
         </w:tc>
         <w:tc>
@@ -3258,7 +3602,6 @@
                 <w:i/>
                 <w:iCs/>
               </w:rPr>
-              <w:lastRenderedPageBreak/>
               <w:t>4</w:t>
             </w:r>
           </w:p>
@@ -3411,8 +3754,18 @@
                 <w:iCs/>
                 <w:lang w:val="es-ES"/>
               </w:rPr>
-              <w:t>Guillermo Diz</w:t>
-            </w:r>
+              <w:t xml:space="preserve">Guillermo </w:t>
+            </w:r>
+            <w:proofErr w:type="spellStart"/>
+            <w:r>
+              <w:rPr>
+                <w:i/>
+                <w:iCs/>
+                <w:lang w:val="es-ES"/>
+              </w:rPr>
+              <w:t>Diz</w:t>
+            </w:r>
+            <w:proofErr w:type="spellEnd"/>
           </w:p>
           <w:p>
             <w:pPr>
@@ -3464,8 +3817,36 @@
                 <w:iCs/>
                 <w:lang w:val="es-ES"/>
               </w:rPr>
-              <w:t>George Laurentiu Bogdan</w:t>
-            </w:r>
+              <w:t xml:space="preserve">George </w:t>
+            </w:r>
+            <w:proofErr w:type="spellStart"/>
+            <w:r>
+              <w:rPr>
+                <w:i/>
+                <w:iCs/>
+                <w:lang w:val="es-ES"/>
+              </w:rPr>
+              <w:t>Laurentiu</w:t>
+            </w:r>
+            <w:proofErr w:type="spellEnd"/>
+            <w:r>
+              <w:rPr>
+                <w:i/>
+                <w:iCs/>
+                <w:lang w:val="es-ES"/>
+              </w:rPr>
+              <w:t xml:space="preserve"> </w:t>
+            </w:r>
+            <w:proofErr w:type="spellStart"/>
+            <w:r>
+              <w:rPr>
+                <w:i/>
+                <w:iCs/>
+                <w:lang w:val="es-ES"/>
+              </w:rPr>
+              <w:t>Bogdan</w:t>
+            </w:r>
+            <w:proofErr w:type="spellEnd"/>
           </w:p>
         </w:tc>
         <w:tc>
@@ -3556,6 +3937,32 @@
       </w:tr>
     </w:tbl>
     <w:p/>
+    <w:p>
+      <w:pPr>
+        <w:jc w:val="both"/>
+        <w:rPr>
+          <w:lang w:val="en-GB"/>
+        </w:rPr>
+      </w:pPr>
+      <w:r>
+        <w:rPr>
+          <w:lang w:val="en-GB"/>
+        </w:rPr>
+        <w:t xml:space="preserve">In </w:t>
+      </w:r>
+      <w:r>
+        <w:rPr>
+          <w:lang w:val="en-GB"/>
+        </w:rPr>
+        <w:t>general,</w:t>
+      </w:r>
+      <w:r>
+        <w:rPr>
+          <w:lang w:val="en-GB"/>
+        </w:rPr>
+        <w:t xml:space="preserve"> we have worked well although we have always been a bit behind. In the first sprint we laid the foundations of the project and took care to detail the user stories well. In the second sprint was where we were very late, as we made a single user story apart from the entities. This was due to the fact that we spent time improving the documents from the previous sprint to have a solid base and that some problems arose (we had problems implementing the entity relationships and that delayed us). In the third deliverable we managed to finish everything from the previous sprint and all the user stories from this sprint. The only things we didn't have time for were the user story tests for this sprint 3 and the design document. Finally, in this last sprint we managed to finish everything we had planned: user stories, tests and design document. We have also taken special care to make a good coverage in the tests. We are very satisfied with the result. The user experience is also very important for us, so we have also focused on an attractive and simple frontend. For all these reasons we are very happy with our work.</w:t>
+      </w:r>
+    </w:p>
     <w:sectPr>
       <w:pgSz w:w="11906" w:h="16838"/>
       <w:pgMar w:top="1417" w:right="1701" w:bottom="1417" w:left="1701" w:header="708" w:footer="708" w:gutter="0"/>

</xml_diff>

<commit_message>
Sprint analysis 4 updated
</commit_message>
<xml_diff>
--- a/doc/Sprint analysis/Sprint 4 analysis.docx
+++ b/doc/Sprint analysis/Sprint 4 analysis.docx
@@ -1048,43 +1048,7 @@
           <w:szCs w:val="24"/>
           <w:lang w:val="en-US"/>
         </w:rPr>
-        <w:t xml:space="preserve">, Carmen Mª and George </w:t>
-      </w:r>
-      <w:proofErr w:type="spellStart"/>
-      <w:r>
-        <w:rPr>
-          <w:sz w:val="24"/>
-          <w:szCs w:val="24"/>
-          <w:lang w:val="en-US"/>
-        </w:rPr>
-        <w:t>Laurentiu</w:t>
-      </w:r>
-      <w:proofErr w:type="spellEnd"/>
-      <w:r>
-        <w:rPr>
-          <w:sz w:val="24"/>
-          <w:szCs w:val="24"/>
-          <w:lang w:val="en-US"/>
-        </w:rPr>
-        <w:t xml:space="preserve"> worked on stories UH-11 and UH-15. George </w:t>
-      </w:r>
-      <w:proofErr w:type="spellStart"/>
-      <w:r>
-        <w:rPr>
-          <w:sz w:val="24"/>
-          <w:szCs w:val="24"/>
-          <w:lang w:val="en-US"/>
-        </w:rPr>
-        <w:t>Laurentiu</w:t>
-      </w:r>
-      <w:proofErr w:type="spellEnd"/>
-      <w:r>
-        <w:rPr>
-          <w:sz w:val="24"/>
-          <w:szCs w:val="24"/>
-          <w:lang w:val="en-US"/>
-        </w:rPr>
-        <w:t xml:space="preserve"> has focused on UH-11 and Carmen Mª has focused on UH-15. On the </w:t>
+        <w:t xml:space="preserve">, Carmen Mª and George Laurentiu worked on stories UH-11 and UH-15. George Laurentiu has focused on UH-11 and Carmen Mª has focused on UH-15. On the </w:t>
       </w:r>
       <w:r>
         <w:rPr>
@@ -1160,7 +1124,6 @@
                 <w:iCs/>
               </w:rPr>
             </w:pPr>
-            <w:proofErr w:type="spellStart"/>
             <w:r>
               <w:rPr>
                 <w:b/>
@@ -1171,7 +1134,6 @@
               </w:rPr>
               <w:t>Type</w:t>
             </w:r>
-            <w:proofErr w:type="spellEnd"/>
           </w:p>
         </w:tc>
         <w:tc>
@@ -1187,7 +1149,6 @@
                 <w:iCs/>
               </w:rPr>
             </w:pPr>
-            <w:proofErr w:type="spellStart"/>
             <w:r>
               <w:rPr>
                 <w:b/>
@@ -1198,7 +1159,6 @@
               </w:rPr>
               <w:t>Element</w:t>
             </w:r>
-            <w:proofErr w:type="spellEnd"/>
           </w:p>
         </w:tc>
         <w:tc>
@@ -1214,7 +1174,6 @@
                 <w:iCs/>
               </w:rPr>
             </w:pPr>
-            <w:proofErr w:type="spellStart"/>
             <w:r>
               <w:rPr>
                 <w:b/>
@@ -1225,7 +1184,6 @@
               </w:rPr>
               <w:t>Assignment</w:t>
             </w:r>
-            <w:proofErr w:type="spellEnd"/>
           </w:p>
         </w:tc>
         <w:tc>
@@ -1508,64 +1466,26 @@
                 <w:iCs/>
                 <w:lang w:val="es-ES"/>
               </w:rPr>
-              <w:t xml:space="preserve">Guillermo </w:t>
-            </w:r>
-            <w:proofErr w:type="spellStart"/>
-            <w:r>
-              <w:rPr>
-                <w:i/>
-                <w:iCs/>
-                <w:lang w:val="es-ES"/>
-              </w:rPr>
-              <w:t>Diz</w:t>
-            </w:r>
-            <w:proofErr w:type="spellEnd"/>
-          </w:p>
-          <w:p>
-            <w:pPr>
-              <w:jc w:val="center"/>
-              <w:rPr>
-                <w:i/>
-                <w:iCs/>
-                <w:lang w:val="es-ES"/>
-              </w:rPr>
-            </w:pPr>
-            <w:r>
-              <w:rPr>
-                <w:i/>
-                <w:iCs/>
-                <w:lang w:val="es-ES"/>
-              </w:rPr>
-              <w:t xml:space="preserve">George </w:t>
-            </w:r>
-            <w:proofErr w:type="spellStart"/>
-            <w:r>
-              <w:rPr>
-                <w:i/>
-                <w:iCs/>
-                <w:lang w:val="es-ES"/>
-              </w:rPr>
-              <w:t>Laurentiu</w:t>
-            </w:r>
-            <w:proofErr w:type="spellEnd"/>
-            <w:r>
-              <w:rPr>
-                <w:i/>
-                <w:iCs/>
-                <w:lang w:val="es-ES"/>
-              </w:rPr>
-              <w:t xml:space="preserve"> </w:t>
-            </w:r>
-            <w:proofErr w:type="spellStart"/>
-            <w:r>
-              <w:rPr>
-                <w:i/>
-                <w:iCs/>
-                <w:lang w:val="es-ES"/>
-              </w:rPr>
-              <w:t>Bogdan</w:t>
-            </w:r>
-            <w:proofErr w:type="spellEnd"/>
+              <w:t>Guillermo Diz</w:t>
+            </w:r>
+          </w:p>
+          <w:p>
+            <w:pPr>
+              <w:jc w:val="center"/>
+              <w:rPr>
+                <w:i/>
+                <w:iCs/>
+                <w:lang w:val="es-ES"/>
+              </w:rPr>
+            </w:pPr>
+            <w:r>
+              <w:rPr>
+                <w:i/>
+                <w:iCs/>
+                <w:lang w:val="es-ES"/>
+              </w:rPr>
+              <w:t>George Laurentiu Bogdan</w:t>
+            </w:r>
           </w:p>
         </w:tc>
         <w:tc>
@@ -1751,7 +1671,7 @@
                 <w:i/>
                 <w:iCs/>
               </w:rPr>
-              <w:t>50m</w:t>
+              <w:t>2h</w:t>
             </w:r>
           </w:p>
         </w:tc>
@@ -1800,23 +1720,7 @@
                 <w:i/>
                 <w:iCs/>
               </w:rPr>
-              <w:t xml:space="preserve">List </w:t>
-            </w:r>
-            <w:proofErr w:type="spellStart"/>
-            <w:r>
-              <w:rPr>
-                <w:i/>
-                <w:iCs/>
-              </w:rPr>
-              <w:t>favourite</w:t>
-            </w:r>
-            <w:proofErr w:type="spellEnd"/>
-            <w:r>
-              <w:rPr>
-                <w:i/>
-                <w:iCs/>
-              </w:rPr>
-              <w:t xml:space="preserve"> short films</w:t>
+              <w:t>List favourite short films</w:t>
             </w:r>
           </w:p>
         </w:tc>
@@ -1858,36 +1762,8 @@
                 <w:iCs/>
                 <w:lang w:val="es-ES"/>
               </w:rPr>
-              <w:t xml:space="preserve">George </w:t>
-            </w:r>
-            <w:proofErr w:type="spellStart"/>
-            <w:r>
-              <w:rPr>
-                <w:i/>
-                <w:iCs/>
-                <w:lang w:val="es-ES"/>
-              </w:rPr>
-              <w:t>Laurentiu</w:t>
-            </w:r>
-            <w:proofErr w:type="spellEnd"/>
-            <w:r>
-              <w:rPr>
-                <w:i/>
-                <w:iCs/>
-                <w:lang w:val="es-ES"/>
-              </w:rPr>
-              <w:t xml:space="preserve"> </w:t>
-            </w:r>
-            <w:proofErr w:type="spellStart"/>
-            <w:r>
-              <w:rPr>
-                <w:i/>
-                <w:iCs/>
-                <w:lang w:val="es-ES"/>
-              </w:rPr>
-              <w:t>Bogdan</w:t>
-            </w:r>
-            <w:proofErr w:type="spellEnd"/>
+              <w:t>George Laurentiu Bogdan</w:t>
+            </w:r>
           </w:p>
         </w:tc>
         <w:tc>
@@ -2029,36 +1905,8 @@
                 <w:iCs/>
                 <w:lang w:val="es-ES"/>
               </w:rPr>
-              <w:t xml:space="preserve">George </w:t>
-            </w:r>
-            <w:proofErr w:type="spellStart"/>
-            <w:r>
-              <w:rPr>
-                <w:i/>
-                <w:iCs/>
-                <w:lang w:val="es-ES"/>
-              </w:rPr>
-              <w:t>Laurentiu</w:t>
-            </w:r>
-            <w:proofErr w:type="spellEnd"/>
-            <w:r>
-              <w:rPr>
-                <w:i/>
-                <w:iCs/>
-                <w:lang w:val="es-ES"/>
-              </w:rPr>
-              <w:t xml:space="preserve"> </w:t>
-            </w:r>
-            <w:proofErr w:type="spellStart"/>
-            <w:r>
-              <w:rPr>
-                <w:i/>
-                <w:iCs/>
-                <w:lang w:val="es-ES"/>
-              </w:rPr>
-              <w:t>Bogdan</w:t>
-            </w:r>
-            <w:proofErr w:type="spellEnd"/>
+              <w:t>George Laurentiu Bogdan</w:t>
+            </w:r>
           </w:p>
         </w:tc>
         <w:tc>
@@ -2200,36 +2048,8 @@
                 <w:iCs/>
                 <w:lang w:val="es-ES"/>
               </w:rPr>
-              <w:t xml:space="preserve">George </w:t>
-            </w:r>
-            <w:proofErr w:type="spellStart"/>
-            <w:r>
-              <w:rPr>
-                <w:i/>
-                <w:iCs/>
-                <w:lang w:val="es-ES"/>
-              </w:rPr>
-              <w:t>Laurentiu</w:t>
-            </w:r>
-            <w:proofErr w:type="spellEnd"/>
-            <w:r>
-              <w:rPr>
-                <w:i/>
-                <w:iCs/>
-                <w:lang w:val="es-ES"/>
-              </w:rPr>
-              <w:t xml:space="preserve"> </w:t>
-            </w:r>
-            <w:proofErr w:type="spellStart"/>
-            <w:r>
-              <w:rPr>
-                <w:i/>
-                <w:iCs/>
-                <w:lang w:val="es-ES"/>
-              </w:rPr>
-              <w:t>Bogdan</w:t>
-            </w:r>
-            <w:proofErr w:type="spellEnd"/>
+              <w:t>George Laurentiu Bogdan</w:t>
+            </w:r>
           </w:p>
         </w:tc>
         <w:tc>
@@ -2371,36 +2191,8 @@
                 <w:iCs/>
                 <w:lang w:val="es-ES"/>
               </w:rPr>
-              <w:t xml:space="preserve">George </w:t>
-            </w:r>
-            <w:proofErr w:type="spellStart"/>
-            <w:r>
-              <w:rPr>
-                <w:i/>
-                <w:iCs/>
-                <w:lang w:val="es-ES"/>
-              </w:rPr>
-              <w:t>Laurentiu</w:t>
-            </w:r>
-            <w:proofErr w:type="spellEnd"/>
-            <w:r>
-              <w:rPr>
-                <w:i/>
-                <w:iCs/>
-                <w:lang w:val="es-ES"/>
-              </w:rPr>
-              <w:t xml:space="preserve"> </w:t>
-            </w:r>
-            <w:proofErr w:type="spellStart"/>
-            <w:r>
-              <w:rPr>
-                <w:i/>
-                <w:iCs/>
-                <w:lang w:val="es-ES"/>
-              </w:rPr>
-              <w:t>Bogdan</w:t>
-            </w:r>
-            <w:proofErr w:type="spellEnd"/>
+              <w:t>George Laurentiu Bogdan</w:t>
+            </w:r>
           </w:p>
         </w:tc>
         <w:tc>
@@ -2524,18 +2316,8 @@
                 <w:iCs/>
                 <w:lang w:val="es-ES"/>
               </w:rPr>
-              <w:t xml:space="preserve">Guillermo </w:t>
-            </w:r>
-            <w:proofErr w:type="spellStart"/>
-            <w:r>
-              <w:rPr>
-                <w:i/>
-                <w:iCs/>
-                <w:lang w:val="es-ES"/>
-              </w:rPr>
-              <w:t>Diz</w:t>
-            </w:r>
-            <w:proofErr w:type="spellEnd"/>
+              <w:t>Guillermo Diz</w:t>
+            </w:r>
           </w:p>
           <w:p>
             <w:pPr>
@@ -2668,18 +2450,8 @@
                 <w:iCs/>
                 <w:lang w:val="es-ES"/>
               </w:rPr>
-              <w:t xml:space="preserve">Guillermo </w:t>
-            </w:r>
-            <w:proofErr w:type="spellStart"/>
-            <w:r>
-              <w:rPr>
-                <w:i/>
-                <w:iCs/>
-                <w:lang w:val="es-ES"/>
-              </w:rPr>
-              <w:t>Diz</w:t>
-            </w:r>
-            <w:proofErr w:type="spellEnd"/>
+              <w:t>Guillermo Diz</w:t>
+            </w:r>
           </w:p>
           <w:p>
             <w:pPr>
@@ -2812,18 +2584,8 @@
                 <w:iCs/>
                 <w:lang w:val="es-ES"/>
               </w:rPr>
-              <w:t xml:space="preserve">Guillermo </w:t>
-            </w:r>
-            <w:proofErr w:type="spellStart"/>
-            <w:r>
-              <w:rPr>
-                <w:i/>
-                <w:iCs/>
-                <w:lang w:val="es-ES"/>
-              </w:rPr>
-              <w:t>Diz</w:t>
-            </w:r>
-            <w:proofErr w:type="spellEnd"/>
+              <w:t>Guillermo Diz</w:t>
+            </w:r>
           </w:p>
           <w:p>
             <w:pPr>
@@ -2956,18 +2718,8 @@
                 <w:iCs/>
                 <w:lang w:val="es-ES"/>
               </w:rPr>
-              <w:t xml:space="preserve">Guillermo </w:t>
-            </w:r>
-            <w:proofErr w:type="spellStart"/>
-            <w:r>
-              <w:rPr>
-                <w:i/>
-                <w:iCs/>
-                <w:lang w:val="es-ES"/>
-              </w:rPr>
-              <w:t>Diz</w:t>
-            </w:r>
-            <w:proofErr w:type="spellEnd"/>
+              <w:t>Guillermo Diz</w:t>
+            </w:r>
           </w:p>
           <w:p>
             <w:pPr>
@@ -3118,36 +2870,8 @@
                 <w:iCs/>
                 <w:lang w:val="es-ES"/>
               </w:rPr>
-              <w:t xml:space="preserve">George </w:t>
-            </w:r>
-            <w:proofErr w:type="spellStart"/>
-            <w:r>
-              <w:rPr>
-                <w:i/>
-                <w:iCs/>
-                <w:lang w:val="es-ES"/>
-              </w:rPr>
-              <w:t>Laurentiu</w:t>
-            </w:r>
-            <w:proofErr w:type="spellEnd"/>
-            <w:r>
-              <w:rPr>
-                <w:i/>
-                <w:iCs/>
-                <w:lang w:val="es-ES"/>
-              </w:rPr>
-              <w:t xml:space="preserve"> </w:t>
-            </w:r>
-            <w:proofErr w:type="spellStart"/>
-            <w:r>
-              <w:rPr>
-                <w:i/>
-                <w:iCs/>
-                <w:lang w:val="es-ES"/>
-              </w:rPr>
-              <w:t>Bogdan</w:t>
-            </w:r>
-            <w:proofErr w:type="spellEnd"/>
+              <w:t>George Laurentiu Bogdan</w:t>
+            </w:r>
           </w:p>
         </w:tc>
         <w:tc>
@@ -3176,6 +2900,15 @@
           <w:tcPr>
             <w:tcW w:w="1213" w:type="dxa"/>
           </w:tcPr>
+          <w:p>
+            <w:pPr>
+              <w:jc w:val="center"/>
+              <w:rPr>
+                <w:i/>
+                <w:iCs/>
+              </w:rPr>
+            </w:pPr>
+          </w:p>
           <w:p>
             <w:pPr>
               <w:jc w:val="center"/>
@@ -3262,18 +2995,8 @@
                 <w:iCs/>
                 <w:lang w:val="es-ES"/>
               </w:rPr>
-              <w:t xml:space="preserve">Guillermo </w:t>
-            </w:r>
-            <w:proofErr w:type="spellStart"/>
-            <w:r>
-              <w:rPr>
-                <w:i/>
-                <w:iCs/>
-                <w:lang w:val="es-ES"/>
-              </w:rPr>
-              <w:t>Diz</w:t>
-            </w:r>
-            <w:proofErr w:type="spellEnd"/>
+              <w:t>Guillermo Diz</w:t>
+            </w:r>
           </w:p>
           <w:p>
             <w:pPr>
@@ -3326,36 +3049,8 @@
                 <w:iCs/>
                 <w:lang w:val="es-ES"/>
               </w:rPr>
-              <w:t xml:space="preserve">George </w:t>
-            </w:r>
-            <w:proofErr w:type="spellStart"/>
-            <w:r>
-              <w:rPr>
-                <w:i/>
-                <w:iCs/>
-                <w:lang w:val="es-ES"/>
-              </w:rPr>
-              <w:t>Laurentiu</w:t>
-            </w:r>
-            <w:proofErr w:type="spellEnd"/>
-            <w:r>
-              <w:rPr>
-                <w:i/>
-                <w:iCs/>
-                <w:lang w:val="es-ES"/>
-              </w:rPr>
-              <w:t xml:space="preserve"> </w:t>
-            </w:r>
-            <w:proofErr w:type="spellStart"/>
-            <w:r>
-              <w:rPr>
-                <w:i/>
-                <w:iCs/>
-                <w:lang w:val="es-ES"/>
-              </w:rPr>
-              <w:t>Bogdan</w:t>
-            </w:r>
-            <w:proofErr w:type="spellEnd"/>
+              <w:t>George Laurentiu Bogdan</w:t>
+            </w:r>
           </w:p>
         </w:tc>
         <w:tc>
@@ -3415,7 +3110,21 @@
                 <w:i/>
                 <w:iCs/>
               </w:rPr>
-              <w:t>15h</w:t>
+              <w:t>1</w:t>
+            </w:r>
+            <w:r>
+              <w:rPr>
+                <w:i/>
+                <w:iCs/>
+              </w:rPr>
+              <w:t>6</w:t>
+            </w:r>
+            <w:r>
+              <w:rPr>
+                <w:i/>
+                <w:iCs/>
+              </w:rPr>
+              <w:t>h</w:t>
             </w:r>
           </w:p>
         </w:tc>
@@ -3488,18 +3197,8 @@
                 <w:iCs/>
                 <w:lang w:val="es-ES"/>
               </w:rPr>
-              <w:t xml:space="preserve">Guillermo </w:t>
-            </w:r>
-            <w:proofErr w:type="spellStart"/>
-            <w:r>
-              <w:rPr>
-                <w:i/>
-                <w:iCs/>
-                <w:lang w:val="es-ES"/>
-              </w:rPr>
-              <w:t>Diz</w:t>
-            </w:r>
-            <w:proofErr w:type="spellEnd"/>
+              <w:t>Guillermo Diz</w:t>
+            </w:r>
           </w:p>
           <w:p>
             <w:pPr>
@@ -3552,36 +3251,8 @@
                 <w:iCs/>
                 <w:lang w:val="es-ES"/>
               </w:rPr>
-              <w:t xml:space="preserve">George </w:t>
-            </w:r>
-            <w:proofErr w:type="spellStart"/>
-            <w:r>
-              <w:rPr>
-                <w:i/>
-                <w:iCs/>
-                <w:lang w:val="es-ES"/>
-              </w:rPr>
-              <w:t>Laurentiu</w:t>
-            </w:r>
-            <w:proofErr w:type="spellEnd"/>
-            <w:r>
-              <w:rPr>
-                <w:i/>
-                <w:iCs/>
-                <w:lang w:val="es-ES"/>
-              </w:rPr>
-              <w:t xml:space="preserve"> </w:t>
-            </w:r>
-            <w:proofErr w:type="spellStart"/>
-            <w:r>
-              <w:rPr>
-                <w:i/>
-                <w:iCs/>
-                <w:lang w:val="es-ES"/>
-              </w:rPr>
-              <w:t>Bogdan</w:t>
-            </w:r>
-            <w:proofErr w:type="spellEnd"/>
+              <w:t>George Laurentiu Bogdan</w:t>
+            </w:r>
           </w:p>
         </w:tc>
         <w:tc>
@@ -3653,6 +3324,121 @@
         <w:tc>
           <w:tcPr>
             <w:tcW w:w="1525" w:type="dxa"/>
+            <w:vAlign w:val="center"/>
+          </w:tcPr>
+          <w:p>
+            <w:pPr>
+              <w:jc w:val="center"/>
+              <w:rPr>
+                <w:i/>
+                <w:iCs/>
+              </w:rPr>
+            </w:pPr>
+            <w:r>
+              <w:rPr>
+                <w:i/>
+                <w:iCs/>
+              </w:rPr>
+              <w:lastRenderedPageBreak/>
+              <w:t>Database initial load</w:t>
+            </w:r>
+          </w:p>
+        </w:tc>
+        <w:tc>
+          <w:tcPr>
+            <w:tcW w:w="2198" w:type="dxa"/>
+            <w:vAlign w:val="center"/>
+          </w:tcPr>
+          <w:p>
+            <w:pPr>
+              <w:jc w:val="center"/>
+              <w:rPr>
+                <w:i/>
+                <w:iCs/>
+              </w:rPr>
+            </w:pPr>
+            <w:r>
+              <w:rPr>
+                <w:i/>
+                <w:iCs/>
+              </w:rPr>
+              <w:t>-</w:t>
+            </w:r>
+          </w:p>
+        </w:tc>
+        <w:tc>
+          <w:tcPr>
+            <w:tcW w:w="2618" w:type="dxa"/>
+            <w:vAlign w:val="center"/>
+          </w:tcPr>
+          <w:p>
+            <w:pPr>
+              <w:jc w:val="center"/>
+              <w:rPr>
+                <w:i/>
+                <w:iCs/>
+              </w:rPr>
+            </w:pPr>
+            <w:r>
+              <w:rPr>
+                <w:i/>
+                <w:iCs/>
+              </w:rPr>
+              <w:t>Francisco Rodríguez Pérez</w:t>
+            </w:r>
+          </w:p>
+        </w:tc>
+        <w:tc>
+          <w:tcPr>
+            <w:tcW w:w="940" w:type="dxa"/>
+            <w:vAlign w:val="center"/>
+          </w:tcPr>
+          <w:p>
+            <w:pPr>
+              <w:jc w:val="center"/>
+              <w:rPr>
+                <w:i/>
+                <w:iCs/>
+              </w:rPr>
+            </w:pPr>
+            <w:r>
+              <w:rPr>
+                <w:i/>
+                <w:iCs/>
+              </w:rPr>
+              <w:t>4</w:t>
+            </w:r>
+          </w:p>
+        </w:tc>
+        <w:tc>
+          <w:tcPr>
+            <w:tcW w:w="1213" w:type="dxa"/>
+          </w:tcPr>
+          <w:p>
+            <w:pPr>
+              <w:jc w:val="center"/>
+              <w:rPr>
+                <w:i/>
+                <w:iCs/>
+              </w:rPr>
+            </w:pPr>
+            <w:r>
+              <w:rPr>
+                <w:i/>
+                <w:iCs/>
+              </w:rPr>
+              <w:t>2h</w:t>
+            </w:r>
+          </w:p>
+        </w:tc>
+      </w:tr>
+      <w:tr>
+        <w:trPr>
+          <w:trHeight w:val="58"/>
+        </w:trPr>
+        <w:tc>
+          <w:tcPr>
+            <w:tcW w:w="1525" w:type="dxa"/>
           </w:tcPr>
           <w:p>
             <w:pPr>
@@ -3754,18 +3540,8 @@
                 <w:iCs/>
                 <w:lang w:val="es-ES"/>
               </w:rPr>
-              <w:t xml:space="preserve">Guillermo </w:t>
-            </w:r>
-            <w:proofErr w:type="spellStart"/>
-            <w:r>
-              <w:rPr>
-                <w:i/>
-                <w:iCs/>
-                <w:lang w:val="es-ES"/>
-              </w:rPr>
-              <w:t>Diz</w:t>
-            </w:r>
-            <w:proofErr w:type="spellEnd"/>
+              <w:t>Guillermo Diz</w:t>
+            </w:r>
           </w:p>
           <w:p>
             <w:pPr>
@@ -3817,36 +3593,8 @@
                 <w:iCs/>
                 <w:lang w:val="es-ES"/>
               </w:rPr>
-              <w:t xml:space="preserve">George </w:t>
-            </w:r>
-            <w:proofErr w:type="spellStart"/>
-            <w:r>
-              <w:rPr>
-                <w:i/>
-                <w:iCs/>
-                <w:lang w:val="es-ES"/>
-              </w:rPr>
-              <w:t>Laurentiu</w:t>
-            </w:r>
-            <w:proofErr w:type="spellEnd"/>
-            <w:r>
-              <w:rPr>
-                <w:i/>
-                <w:iCs/>
-                <w:lang w:val="es-ES"/>
-              </w:rPr>
-              <w:t xml:space="preserve"> </w:t>
-            </w:r>
-            <w:proofErr w:type="spellStart"/>
-            <w:r>
-              <w:rPr>
-                <w:i/>
-                <w:iCs/>
-                <w:lang w:val="es-ES"/>
-              </w:rPr>
-              <w:t>Bogdan</w:t>
-            </w:r>
-            <w:proofErr w:type="spellEnd"/>
+              <w:t>George Laurentiu Bogdan</w:t>
+            </w:r>
           </w:p>
         </w:tc>
         <w:tc>
@@ -3948,20 +3696,201 @@
         <w:rPr>
           <w:lang w:val="en-GB"/>
         </w:rPr>
-        <w:t xml:space="preserve">In </w:t>
+        <w:t>In general, we have worked well although we have always been a bit behind. In the first sprint we laid the foundations of the project and took care to detail the user stories well. In the second sprint was where we were very late, as we made a single user story apart from the entities. This was due to the fact that we spent time improving the documents from the previous sprint to have a solid base and that some problems arose (we had problems implementing the entity relationships and that delayed us). In the third deliverable we managed to finish everything from the previous sprint and all the user stories from this sprint. The only things we didn't have time for were the user story tests for this sprint 3 and the design document. Finally, in this last sprint we managed to finish everything we had planned: user stories, tests and design document. We have also taken special care to make a good coverage in the tests. We are very satisfied with the result. The user experience is also very important for us, so we have also focused on an attractive and simple frontend. For all these reasons we are very happy with our work.</w:t>
       </w:r>
+    </w:p>
+    <w:p>
+      <w:pPr>
+        <w:jc w:val="both"/>
+        <w:rPr>
+          <w:lang w:val="en-GB"/>
+        </w:rPr>
+      </w:pPr>
       <w:r>
         <w:rPr>
           <w:lang w:val="en-GB"/>
         </w:rPr>
-        <w:t>general,</w:t>
+        <w:t>Finally, the total number of hours worked by each student is shown here:</w:t>
       </w:r>
-      <w:r>
+    </w:p>
+    <w:tbl>
+      <w:tblPr>
+        <w:tblStyle w:val="Tablaconcuadrcula"/>
+        <w:tblW w:w="0" w:type="auto"/>
+        <w:tblLook w:val="04A0" w:firstRow="1" w:lastRow="0" w:firstColumn="1" w:lastColumn="0" w:noHBand="0" w:noVBand="1"/>
+      </w:tblPr>
+      <w:tblGrid>
+        <w:gridCol w:w="4247"/>
+        <w:gridCol w:w="4247"/>
+      </w:tblGrid>
+      <w:tr>
+        <w:tc>
+          <w:tcPr>
+            <w:tcW w:w="4247" w:type="dxa"/>
+          </w:tcPr>
+          <w:p>
+            <w:pPr>
+              <w:jc w:val="both"/>
+              <w:rPr>
+                <w:lang w:val="en-GB"/>
+              </w:rPr>
+            </w:pPr>
+            <w:r>
+              <w:rPr>
+                <w:lang w:val="en-GB"/>
+              </w:rPr>
+              <w:t>George Laurentiu Bogdan</w:t>
+            </w:r>
+          </w:p>
+        </w:tc>
+        <w:tc>
+          <w:tcPr>
+            <w:tcW w:w="4247" w:type="dxa"/>
+          </w:tcPr>
+          <w:p>
+            <w:pPr>
+              <w:jc w:val="both"/>
+              <w:rPr>
+                <w:lang w:val="en-GB"/>
+              </w:rPr>
+            </w:pPr>
+            <w:r>
+              <w:rPr>
+                <w:lang w:val="en-GB"/>
+              </w:rPr>
+              <w:t>107h</w:t>
+            </w:r>
+          </w:p>
+        </w:tc>
+      </w:tr>
+      <w:tr>
+        <w:tc>
+          <w:tcPr>
+            <w:tcW w:w="4247" w:type="dxa"/>
+          </w:tcPr>
+          <w:p>
+            <w:pPr>
+              <w:jc w:val="both"/>
+              <w:rPr>
+                <w:lang w:val="en-GB"/>
+              </w:rPr>
+            </w:pPr>
+            <w:r>
+              <w:rPr>
+                <w:lang w:val="en-GB"/>
+              </w:rPr>
+              <w:t>Guillermo Diz Gil</w:t>
+            </w:r>
+          </w:p>
+        </w:tc>
+        <w:tc>
+          <w:tcPr>
+            <w:tcW w:w="4247" w:type="dxa"/>
+          </w:tcPr>
+          <w:p>
+            <w:pPr>
+              <w:jc w:val="both"/>
+              <w:rPr>
+                <w:lang w:val="en-GB"/>
+              </w:rPr>
+            </w:pPr>
+            <w:r>
+              <w:rPr>
+                <w:lang w:val="en-GB"/>
+              </w:rPr>
+              <w:t>119h 30 min</w:t>
+            </w:r>
+          </w:p>
+        </w:tc>
+      </w:tr>
+      <w:tr>
+        <w:tc>
+          <w:tcPr>
+            <w:tcW w:w="4247" w:type="dxa"/>
+          </w:tcPr>
+          <w:p>
+            <w:pPr>
+              <w:jc w:val="both"/>
+              <w:rPr>
+                <w:lang w:val="en-GB"/>
+              </w:rPr>
+            </w:pPr>
+            <w:r>
+              <w:rPr>
+                <w:lang w:val="en-GB"/>
+              </w:rPr>
+              <w:t>Carmen Mª Muñoz Pérez</w:t>
+            </w:r>
+          </w:p>
+        </w:tc>
+        <w:tc>
+          <w:tcPr>
+            <w:tcW w:w="4247" w:type="dxa"/>
+          </w:tcPr>
+          <w:p>
+            <w:pPr>
+              <w:jc w:val="both"/>
+              <w:rPr>
+                <w:lang w:val="en-GB"/>
+              </w:rPr>
+            </w:pPr>
+            <w:r>
+              <w:rPr>
+                <w:lang w:val="en-GB"/>
+              </w:rPr>
+              <w:t>113h 20 min</w:t>
+            </w:r>
+          </w:p>
+        </w:tc>
+      </w:tr>
+      <w:tr>
+        <w:tc>
+          <w:tcPr>
+            <w:tcW w:w="4247" w:type="dxa"/>
+          </w:tcPr>
+          <w:p>
+            <w:pPr>
+              <w:jc w:val="both"/>
+              <w:rPr>
+                <w:lang w:val="en-GB"/>
+              </w:rPr>
+            </w:pPr>
+            <w:r>
+              <w:rPr>
+                <w:lang w:val="en-GB"/>
+              </w:rPr>
+              <w:t>Francisco Rodríguez Pérez</w:t>
+            </w:r>
+          </w:p>
+        </w:tc>
+        <w:tc>
+          <w:tcPr>
+            <w:tcW w:w="4247" w:type="dxa"/>
+          </w:tcPr>
+          <w:p>
+            <w:pPr>
+              <w:jc w:val="both"/>
+              <w:rPr>
+                <w:lang w:val="en-GB"/>
+              </w:rPr>
+            </w:pPr>
+            <w:r>
+              <w:rPr>
+                <w:lang w:val="en-GB"/>
+              </w:rPr>
+              <w:t>100 h</w:t>
+            </w:r>
+          </w:p>
+        </w:tc>
+      </w:tr>
+    </w:tbl>
+    <w:p>
+      <w:pPr>
+        <w:jc w:val="both"/>
         <w:rPr>
           <w:lang w:val="en-GB"/>
         </w:rPr>
-        <w:t xml:space="preserve"> we have worked well although we have always been a bit behind. In the first sprint we laid the foundations of the project and took care to detail the user stories well. In the second sprint was where we were very late, as we made a single user story apart from the entities. This was due to the fact that we spent time improving the documents from the previous sprint to have a solid base and that some problems arose (we had problems implementing the entity relationships and that delayed us). In the third deliverable we managed to finish everything from the previous sprint and all the user stories from this sprint. The only things we didn't have time for were the user story tests for this sprint 3 and the design document. Finally, in this last sprint we managed to finish everything we had planned: user stories, tests and design document. We have also taken special care to make a good coverage in the tests. We are very satisfied with the result. The user experience is also very important for us, so we have also focused on an attractive and simple frontend. For all these reasons we are very happy with our work.</w:t>
-      </w:r>
+      </w:pPr>
     </w:p>
     <w:sectPr>
       <w:pgSz w:w="11906" w:h="16838"/>

</xml_diff>